<commit_message>
versao 2 de sistema de alerta de ambulancias
</commit_message>
<xml_diff>
--- a/sistema de aviso-ES-Actualizado.docx
+++ b/sistema de aviso-ES-Actualizado.docx
@@ -61,7 +61,7 @@
                 <w:noProof/>
                 <w:color w:val="000000"/>
                 <w:szCs w:val="24"/>
-                <w:lang w:eastAsia="pt-PT"/>
+                <w:lang w:val="en-US"/>
               </w:rPr>
               <w:drawing>
                 <wp:inline distT="0" distB="0" distL="0" distR="0">
@@ -3556,6 +3556,12 @@
         <w:t>Tablets</w:t>
       </w:r>
       <w:r>
+        <w:rPr>
+          <w:b/>
+        </w:rPr>
+        <w:t>,Computadores</w:t>
+      </w:r>
+      <w:r>
         <w:t>.</w:t>
       </w:r>
     </w:p>
@@ -3705,6 +3711,9 @@
       <w:r>
         <w:t xml:space="preserve">mero de ambulâncias que possui. </w:t>
       </w:r>
+      <w:r>
+        <w:t>-</w:t>
+      </w:r>
     </w:p>
     <w:p>
       <w:pPr>
@@ -3737,6 +3746,9 @@
       <w:r>
         <w:t xml:space="preserve"> ou passaporte, endereço (avenida, bairro, rua, número do quarteirão, número da casa), profissão, local de trabalho, data de nascimento, Nacionalidade e Naturalidade, contacto, Correio electrónico.</w:t>
       </w:r>
+      <w:r>
+        <w:t xml:space="preserve"> -</w:t>
+      </w:r>
     </w:p>
     <w:p>
       <w:pPr>
@@ -3793,6 +3805,9 @@
       <w:r>
         <w:t>ou mesmo excluir os dados.</w:t>
       </w:r>
+      <w:r>
+        <w:t xml:space="preserve"> -</w:t>
+      </w:r>
     </w:p>
     <w:p>
       <w:pPr>
@@ -3817,7 +3832,19 @@
         <w:spacing w:line="360" w:lineRule="auto"/>
       </w:pPr>
       <w:r>
-        <w:t>RF07- Gerar relatórios mensais e anuais de todas solicitações feitas às ambulâncias. No mesmo deve estar contido o nome e o código do usuário (cidadão</w:t>
+        <w:t>RF07- Gerar relatórios mensais e anu</w:t>
+      </w:r>
+      <w:r>
+        <w:t>ais de todas solicitaçõe de</w:t>
+      </w:r>
+      <w:r>
+        <w:t xml:space="preserve"> ambulâncias</w:t>
+      </w:r>
+      <w:r>
+        <w:t xml:space="preserve"> feitos aos Hospitais</w:t>
+      </w:r>
+      <w:r>
+        <w:t>. No mesmo deve estar contido o nome e o código do usuário (cidadão</w:t>
       </w:r>
       <w:r>
         <w:t xml:space="preserve"> </w:t>
@@ -3889,6 +3916,38 @@
       </w:r>
       <w:r>
         <w:t xml:space="preserve"> um código de identificação ID.</w:t>
+      </w:r>
+    </w:p>
+    <w:p>
+      <w:pPr>
+        <w:pStyle w:val="PargrafodaLista"/>
+        <w:numPr>
+          <w:ilvl w:val="0"/>
+          <w:numId w:val="12"/>
+        </w:numPr>
+        <w:spacing w:line="360" w:lineRule="auto"/>
+      </w:pPr>
+      <w:r>
+        <w:t>RF10 – Manter dados das Ambulâncias</w:t>
+      </w:r>
+    </w:p>
+    <w:p>
+      <w:pPr>
+        <w:pStyle w:val="PargrafodaLista"/>
+        <w:numPr>
+          <w:ilvl w:val="0"/>
+          <w:numId w:val="12"/>
+        </w:numPr>
+        <w:spacing w:line="360" w:lineRule="auto"/>
+      </w:pPr>
+      <w:r>
+        <w:t>RF11- Devem ser Armazenadas as Ambulancias que um certo Hospital</w:t>
+      </w:r>
+      <w:r>
+        <w:t xml:space="preserve"> Público ou privado</w:t>
+      </w:r>
+      <w:r>
+        <w:t xml:space="preserve">  possui. </w:t>
       </w:r>
     </w:p>
     <w:p>
@@ -4747,7 +4806,7 @@
         <w:rPr>
           <w:noProof/>
         </w:rPr>
-        <w:t>7</w:t>
+        <w:t>6</w:t>
       </w:r>
     </w:fldSimple>
   </w:p>
@@ -6484,6 +6543,7 @@
   <w:style w:type="character" w:default="1" w:styleId="Tipodeletrapredefinidodopargrafo">
     <w:name w:val="Default Paragraph Font"/>
     <w:uiPriority w:val="1"/>
+    <w:semiHidden/>
     <w:unhideWhenUsed/>
   </w:style>
   <w:style w:type="table" w:default="1" w:styleId="Tabelanormal">

</xml_diff>

<commit_message>
Versao 2 com diagrama de uso
</commit_message>
<xml_diff>
--- a/sistema de aviso-ES-Actualizado.docx
+++ b/sistema de aviso-ES-Actualizado.docx
@@ -61,7 +61,7 @@
                 <w:noProof/>
                 <w:color w:val="000000"/>
                 <w:szCs w:val="24"/>
-                <w:lang w:val="en-US"/>
+                <w:lang w:eastAsia="pt-PT"/>
               </w:rPr>
               <w:drawing>
                 <wp:inline distT="0" distB="0" distL="0" distR="0">
@@ -3042,7 +3042,13 @@
         <w:spacing w:line="360" w:lineRule="auto"/>
       </w:pPr>
       <w:r>
-        <w:t xml:space="preserve">O acesso aos serviços públicos é um dos direito essenciais do cidadão. Portanto o provimento desses serviços garante a satisfação do cidadão principalmente quando há facilidade no acesso dos mesmos. A facilidade de acesso aos serviços pré-hospitalares e transporte oferecidos pelas ambulâncias podem evitar agravamento do quadro em casos de acidentes ou doenças súbitas o que aumenta as chances de sobrevivência quando submetido, o paciente ao tratamento médico Hospitalar.   </w:t>
+        <w:t xml:space="preserve">O acesso aos serviços públicos é um dos direito essenciais do cidadão. Portanto o provimento desses serviços garante a satisfação do cidadão principalmente quando há facilidade no acesso dos mesmos. A facilidade de acesso aos serviços pré-hospitalares e transporte oferecidos pelas ambulâncias podem evitar agravamento do quadro em casos de acidentes ou doenças súbitas o que aumenta as </w:t>
+      </w:r>
+      <w:r>
+        <w:t>chances</w:t>
+      </w:r>
+      <w:r>
+        <w:t xml:space="preserve"> de sobrevivência quando submetido, o paciente ao tratamento médico Hospitalar.   </w:t>
       </w:r>
     </w:p>
     <w:p>
@@ -3559,10 +3565,7 @@
         <w:rPr>
           <w:b/>
         </w:rPr>
-        <w:t>,Computadores</w:t>
-      </w:r>
-      <w:r>
-        <w:t>.</w:t>
+        <w:t>, Computadores.</w:t>
       </w:r>
     </w:p>
     <w:p>
@@ -3634,6 +3637,91 @@
     </w:p>
     <w:p>
       <w:pPr>
+        <w:spacing w:line="360" w:lineRule="auto"/>
+        <w:rPr>
+          <w:b/>
+        </w:rPr>
+      </w:pPr>
+      <w:r>
+        <w:rPr>
+          <w:b/>
+        </w:rPr>
+        <w:t>5.1.2   Arquitectura do Sistema</w:t>
+      </w:r>
+    </w:p>
+    <w:p>
+      <w:pPr>
+        <w:spacing w:line="360" w:lineRule="auto"/>
+      </w:pPr>
+      <w:r>
+        <w:t>Será usada a Arquitectura MVC, que significa Modelo, visão, Controlo</w:t>
+      </w:r>
+      <w:r>
+        <w:t xml:space="preserve"> de modo a garantir eficiência, Segurança, Organização do código.</w:t>
+      </w:r>
+    </w:p>
+    <w:p>
+      <w:pPr>
+        <w:spacing w:line="360" w:lineRule="auto"/>
+      </w:pPr>
+      <w:r>
+        <w:t xml:space="preserve">O pacote </w:t>
+      </w:r>
+      <w:r>
+        <w:rPr>
+          <w:b/>
+        </w:rPr>
+        <w:t>Modelo</w:t>
+      </w:r>
+      <w:r>
+        <w:rPr>
+          <w:b/>
+        </w:rPr>
+        <w:t xml:space="preserve"> </w:t>
+      </w:r>
+      <w:r>
+        <w:t>gerência e controla a forma como os dados se comportam</w:t>
+      </w:r>
+      <w:r>
+        <w:t xml:space="preserve"> por meio de funções , lógica e regras de Negócio estabelecidas. Teremos as classes Hospital, Usuário, administrador (Ministério da Saúde), Notificação, Ambulância.</w:t>
+      </w:r>
+    </w:p>
+    <w:p>
+      <w:pPr>
+        <w:spacing w:line="360" w:lineRule="auto"/>
+      </w:pPr>
+      <w:r>
+        <w:t xml:space="preserve">No pacote </w:t>
+      </w:r>
+      <w:r>
+        <w:rPr>
+          <w:b/>
+        </w:rPr>
+        <w:t>Visão</w:t>
+      </w:r>
+      <w:r>
+        <w:t xml:space="preserve"> é onde termos as telas que estabelecem o elo entre o usuário e o sistema. </w:t>
+      </w:r>
+    </w:p>
+    <w:p>
+      <w:pPr>
+        <w:spacing w:line="360" w:lineRule="auto"/>
+      </w:pPr>
+      <w:r>
+        <w:t xml:space="preserve">O pacote </w:t>
+      </w:r>
+      <w:r>
+        <w:rPr>
+          <w:b/>
+        </w:rPr>
+        <w:t xml:space="preserve">Controlo </w:t>
+      </w:r>
+      <w:r>
+        <w:t xml:space="preserve">terá métodos que fazem o fazem gestão das requisições enviadas pela Interface com respostas fornecidas pelo pacote Modelo. </w:t>
+      </w:r>
+    </w:p>
+    <w:p>
+      <w:pPr>
         <w:pStyle w:val="Ttulo2"/>
         <w:rPr>
           <w:rFonts w:ascii="Times New Roman" w:hAnsi="Times New Roman" w:cs="Times New Roman"/>
@@ -3835,7 +3923,13 @@
         <w:t>RF07- Gerar relatórios mensais e anu</w:t>
       </w:r>
       <w:r>
-        <w:t>ais de todas solicitaçõe de</w:t>
+        <w:t xml:space="preserve">ais de todas </w:t>
+      </w:r>
+      <w:r>
+        <w:t>solicitações</w:t>
+      </w:r>
+      <w:r>
+        <w:t xml:space="preserve"> de</w:t>
       </w:r>
       <w:r>
         <w:t xml:space="preserve"> ambulâncias</w:t>
@@ -3850,7 +3944,11 @@
         <w:t xml:space="preserve"> </w:t>
       </w:r>
       <w:r>
-        <w:t>ou Usuário</w:t>
+        <w:t xml:space="preserve">ou </w:t>
+      </w:r>
+      <w:r>
+        <w:lastRenderedPageBreak/>
+        <w:t>Usuário</w:t>
       </w:r>
       <w:r>
         <w:t xml:space="preserve">), </w:t>
@@ -4168,6 +4266,7 @@
         <w:spacing w:line="360" w:lineRule="auto"/>
       </w:pPr>
       <w:r>
+        <w:lastRenderedPageBreak/>
         <w:t>RNF</w:t>
       </w:r>
       <w:r>
@@ -4304,7 +4403,6 @@
           <w:rFonts w:ascii="Times New Roman" w:hAnsi="Times New Roman" w:cs="Times New Roman"/>
           <w:color w:val="auto"/>
         </w:rPr>
-        <w:lastRenderedPageBreak/>
         <w:t>5.3  Metodologia de desenvolvimento</w:t>
       </w:r>
       <w:bookmarkEnd w:id="16"/>
@@ -4342,7 +4440,13 @@
         <w:t xml:space="preserve">   </w:t>
       </w:r>
       <w:r>
-        <w:t>Para a elaboração deste trabalho serão consultados livros, sites, tutoriais que forneçam informações concernentes a essa problemática que é a dificultade de acesso aos serviços de ambulâncias e também será utilizado ferramentas para a elaboração de diagramas, o Astah.</w:t>
+        <w:t xml:space="preserve">Para a elaboração deste trabalho serão consultados livros, sites, tutoriais que forneçam informações concernentes a essa problemática que é a </w:t>
+      </w:r>
+      <w:r>
+        <w:t>dificuldade</w:t>
+      </w:r>
+      <w:r>
+        <w:t xml:space="preserve"> de acesso aos serviços de ambulâncias e também será utilizado ferramentas para a elaboração de diagramas, o Astah.</w:t>
       </w:r>
     </w:p>
     <w:p>
@@ -4391,6 +4495,73 @@
       </w:r>
       <w:r>
         <w:t>.</w:t>
+      </w:r>
+    </w:p>
+    <w:p>
+      <w:pPr>
+        <w:spacing w:line="360" w:lineRule="auto"/>
+        <w:rPr>
+          <w:b/>
+        </w:rPr>
+      </w:pPr>
+      <w:r>
+        <w:rPr>
+          <w:b/>
+        </w:rPr>
+        <w:t>5.3.3</w:t>
+      </w:r>
+      <w:r>
+        <w:t xml:space="preserve"> </w:t>
+      </w:r>
+      <w:r>
+        <w:rPr>
+          <w:b/>
+        </w:rPr>
+        <w:t xml:space="preserve">Arquitectura e Hospedagem </w:t>
+      </w:r>
+    </w:p>
+    <w:p>
+      <w:pPr>
+        <w:spacing w:line="360" w:lineRule="auto"/>
+      </w:pPr>
+      <w:r>
+        <w:t>A</w:t>
+      </w:r>
+      <w:r>
+        <w:t xml:space="preserve"> Aplicação será </w:t>
+      </w:r>
+      <w:r>
+        <w:rPr>
+          <w:b/>
+        </w:rPr>
+        <w:t>Hospedada</w:t>
+      </w:r>
+      <w:r>
+        <w:rPr>
+          <w:b/>
+        </w:rPr>
+        <w:t xml:space="preserve"> no </w:t>
+      </w:r>
+      <w:r>
+        <w:t>www.iberweb.co.</w:t>
+      </w:r>
+      <w:r>
+        <w:t>mz</w:t>
+      </w:r>
+      <w:r>
+        <w:t>,</w:t>
+      </w:r>
+      <w:r>
+        <w:t xml:space="preserve"> com domínio co.mz. </w:t>
+      </w:r>
+      <w:r>
+        <w:t xml:space="preserve">A aplicação só é Aplicável em Moçambique. </w:t>
+      </w:r>
+      <w:r>
+        <w:t xml:space="preserve"> </w:t>
+      </w:r>
+      <w:r>
+        <w:t xml:space="preserve"> </w:t>
       </w:r>
     </w:p>
     <w:p>

</xml_diff>